<commit_message>
small change to word template
</commit_message>
<xml_diff>
--- a/inst/rmarkdown/templates/word/draft-styles.docx
+++ b/inst/rmarkdown/templates/word/draft-styles.docx
@@ -26,65 +26,59 @@
         <w:t xml:space="preserve">Date</w:t>
       </w:r>
     </w:p>
+    <w:bookmarkStart w:id="28" w:name="heading-1"/>
     <w:p>
       <w:pPr>
         <w:pStyle w:val="Heading1"/>
       </w:pPr>
-      <w:bookmarkStart w:id="20" w:name="heading-1"/>
       <w:r>
         <w:t xml:space="preserve">Heading 1</w:t>
       </w:r>
-      <w:bookmarkEnd w:id="20"/>
-    </w:p>
+    </w:p>
+    <w:bookmarkStart w:id="25" w:name="heading-2"/>
     <w:p>
       <w:pPr>
         <w:pStyle w:val="Heading2"/>
       </w:pPr>
-      <w:bookmarkStart w:id="21" w:name="heading-2"/>
       <w:r>
         <w:t xml:space="preserve">Heading 2</w:t>
       </w:r>
-      <w:bookmarkEnd w:id="21"/>
-    </w:p>
+    </w:p>
+    <w:bookmarkStart w:id="24" w:name="heading-3"/>
     <w:p>
       <w:pPr>
         <w:pStyle w:val="Heading3"/>
       </w:pPr>
-      <w:bookmarkStart w:id="22" w:name="heading-3"/>
       <w:r>
         <w:t xml:space="preserve">Heading 3</w:t>
       </w:r>
-      <w:bookmarkEnd w:id="22"/>
-    </w:p>
+    </w:p>
+    <w:bookmarkStart w:id="23" w:name="heading-4"/>
     <w:p>
       <w:pPr>
         <w:pStyle w:val="Heading4"/>
       </w:pPr>
-      <w:bookmarkStart w:id="23" w:name="heading-4"/>
       <w:r>
         <w:t xml:space="preserve">Heading 4</w:t>
       </w:r>
-      <w:bookmarkEnd w:id="23"/>
-    </w:p>
+    </w:p>
+    <w:bookmarkStart w:id="22" w:name="heading-5"/>
     <w:p>
       <w:pPr>
         <w:pStyle w:val="Heading5"/>
       </w:pPr>
-      <w:bookmarkStart w:id="24" w:name="heading-5"/>
       <w:r>
         <w:t xml:space="preserve">Heading 5</w:t>
       </w:r>
-      <w:bookmarkEnd w:id="24"/>
-    </w:p>
+    </w:p>
+    <w:bookmarkStart w:id="21" w:name="heading-6"/>
     <w:p>
       <w:pPr>
         <w:pStyle w:val="Heading6"/>
       </w:pPr>
-      <w:bookmarkStart w:id="25" w:name="heading-6"/>
       <w:r>
         <w:t xml:space="preserve">Heading 6</w:t>
       </w:r>
-      <w:bookmarkEnd w:id="25"/>
     </w:p>
     <w:p>
       <w:pPr>
@@ -96,7 +90,7 @@
       <w:r>
         <w:t xml:space="preserve"> </w:t>
       </w:r>
-      <w:hyperlink r:id="rId26">
+      <w:hyperlink r:id="rId20">
         <w:r>
           <w:rPr>
             <w:rStyle w:val="Hyperlink"/>
@@ -120,6 +114,7 @@
       </w:r>
       <w:r>
         <w:rPr>
+          <w:bCs/>
           <w:b/>
         </w:rPr>
         <w:t xml:space="preserve">Knit</w:t>
@@ -137,7 +132,7 @@
       </w:pPr>
       <w:r>
         <w:rPr>
-          <w:rStyle w:val="KeywordTok"/>
+          <w:rStyle w:val="FunctionTok"/>
         </w:rPr>
         <w:t xml:space="preserve">summary</w:t>
       </w:r>
@@ -213,15 +208,19 @@
         <w:t xml:space="preserve">##  Max.   :25.0   Max.   :120.00</w:t>
       </w:r>
     </w:p>
+    <w:bookmarkEnd w:id="21"/>
+    <w:bookmarkEnd w:id="22"/>
+    <w:bookmarkEnd w:id="23"/>
+    <w:bookmarkEnd w:id="24"/>
+    <w:bookmarkEnd w:id="25"/>
+    <w:bookmarkStart w:id="27" w:name="including-plots"/>
     <w:p>
       <w:pPr>
         <w:pStyle w:val="Heading2"/>
       </w:pPr>
-      <w:bookmarkStart w:id="27" w:name="including-plots"/>
       <w:r>
         <w:t xml:space="preserve">Including Plots</w:t>
       </w:r>
-      <w:bookmarkEnd w:id="27"/>
     </w:p>
     <w:p>
       <w:pPr>
@@ -251,7 +250,7 @@
                     </pic:cNvPicPr>
                   </pic:nvPicPr>
                   <pic:blipFill>
-                    <a:blip r:embed="rId28"/>
+                    <a:blip r:embed="rId26"/>
                     <a:stretch>
                       <a:fillRect/>
                     </a:stretch>
@@ -301,6 +300,8 @@
         <w:t xml:space="preserve">parameter was added to the code chunk to prevent printing of the R code that generated the plot.</w:t>
       </w:r>
     </w:p>
+    <w:bookmarkEnd w:id="27"/>
+    <w:bookmarkEnd w:id="28"/>
     <w:sectPr/>
   </w:body>
 </w:document>
@@ -339,10 +340,7 @@
       <w:lvlText w:val=" "/>
       <w:lvlJc w:val="left"/>
       <w:pPr>
-        <w:tabs>
-          <w:tab w:val="num" w:pos="0"/>
-        </w:tabs>
-        <w:ind w:left="480" w:hanging="480"/>
+        <w:ind w:left="720" w:hanging="480"/>
       </w:pPr>
     </w:lvl>
     <w:lvl w:ilvl="1">
@@ -350,10 +348,7 @@
       <w:lvlText w:val=" "/>
       <w:lvlJc w:val="left"/>
       <w:pPr>
-        <w:tabs>
-          <w:tab w:val="num" w:pos="720"/>
-        </w:tabs>
-        <w:ind w:left="1200" w:hanging="480"/>
+        <w:ind w:left="1440" w:hanging="480"/>
       </w:pPr>
     </w:lvl>
     <w:lvl w:ilvl="2">
@@ -361,10 +356,7 @@
       <w:lvlText w:val=" "/>
       <w:lvlJc w:val="left"/>
       <w:pPr>
-        <w:tabs>
-          <w:tab w:val="num" w:pos="1440"/>
-        </w:tabs>
-        <w:ind w:left="1920" w:hanging="480"/>
+        <w:ind w:left="2160" w:hanging="480"/>
       </w:pPr>
     </w:lvl>
     <w:lvl w:ilvl="3">
@@ -372,10 +364,7 @@
       <w:lvlText w:val=" "/>
       <w:lvlJc w:val="left"/>
       <w:pPr>
-        <w:tabs>
-          <w:tab w:val="num" w:pos="2160"/>
-        </w:tabs>
-        <w:ind w:left="2640" w:hanging="480"/>
+        <w:ind w:left="2880" w:hanging="480"/>
       </w:pPr>
     </w:lvl>
     <w:lvl w:ilvl="4">
@@ -383,10 +372,7 @@
       <w:lvlText w:val=" "/>
       <w:lvlJc w:val="left"/>
       <w:pPr>
-        <w:tabs>
-          <w:tab w:val="num" w:pos="2880"/>
-        </w:tabs>
-        <w:ind w:left="3360" w:hanging="480"/>
+        <w:ind w:left="3600" w:hanging="480"/>
       </w:pPr>
     </w:lvl>
     <w:lvl w:ilvl="5">
@@ -394,10 +380,7 @@
       <w:lvlText w:val=" "/>
       <w:lvlJc w:val="left"/>
       <w:pPr>
-        <w:tabs>
-          <w:tab w:val="num" w:pos="3600"/>
-        </w:tabs>
-        <w:ind w:left="4080" w:hanging="480"/>
+        <w:ind w:left="4320" w:hanging="480"/>
       </w:pPr>
     </w:lvl>
     <w:lvl w:ilvl="6">
@@ -405,10 +388,7 @@
       <w:lvlText w:val=" "/>
       <w:lvlJc w:val="left"/>
       <w:pPr>
-        <w:tabs>
-          <w:tab w:val="num" w:pos="4320"/>
-        </w:tabs>
-        <w:ind w:left="4800" w:hanging="480"/>
+        <w:ind w:left="5040" w:hanging="480"/>
       </w:pPr>
     </w:lvl>
     <w:lvl w:ilvl="7">
@@ -416,10 +396,7 @@
       <w:lvlText w:val=" "/>
       <w:lvlJc w:val="left"/>
       <w:pPr>
-        <w:tabs>
-          <w:tab w:val="num" w:pos="5040"/>
-        </w:tabs>
-        <w:ind w:left="5520" w:hanging="480"/>
+        <w:ind w:left="5760" w:hanging="480"/>
       </w:pPr>
     </w:lvl>
     <w:lvl w:ilvl="8">
@@ -427,10 +404,7 @@
       <w:lvlText w:val=" "/>
       <w:lvlJc w:val="left"/>
       <w:pPr>
-        <w:tabs>
-          <w:tab w:val="num" w:pos="5760"/>
-        </w:tabs>
-        <w:ind w:left="6240" w:hanging="480"/>
+        <w:ind w:left="6480" w:hanging="480"/>
       </w:pPr>
     </w:lvl>
   </w:abstractNum>
@@ -580,7 +554,7 @@
       <w:rFonts w:asciiTheme="majorHAnsi" w:eastAsiaTheme="majorEastAsia" w:hAnsiTheme="majorHAnsi" w:cstheme="majorBidi"/>
       <w:b/>
       <w:bCs/>
-      <w:color w:val="345A8A" w:themeColor="accent1" w:themeShade="B5"/>
+      <w:color w:val="4F81BD" w:themeColor="accent1"/>
       <w:sz w:val="32"/>
       <w:szCs w:val="32"/>
     </w:rPr>
@@ -597,28 +571,6 @@
       <w:keepLines/>
       <w:spacing w:before="200" w:after="0"/>
       <w:outlineLvl w:val="1"/>
-    </w:pPr>
-    <w:rPr>
-      <w:rFonts w:asciiTheme="majorHAnsi" w:eastAsiaTheme="majorEastAsia" w:hAnsiTheme="majorHAnsi" w:cstheme="majorBidi"/>
-      <w:b/>
-      <w:bCs/>
-      <w:color w:val="4F81BD" w:themeColor="accent1"/>
-      <w:sz w:val="32"/>
-      <w:szCs w:val="32"/>
-    </w:rPr>
-  </w:style>
-  <w:style w:type="paragraph" w:styleId="Heading3">
-    <w:name w:val="Heading 3"/>
-    <w:basedOn w:val="Normal"/>
-    <w:next w:val="BodyText"/>
-    <w:uiPriority w:val="9"/>
-    <w:unhideWhenUsed/>
-    <w:qFormat/>
-    <w:pPr>
-      <w:keepNext/>
-      <w:keepLines/>
-      <w:spacing w:before="200" w:after="0"/>
-      <w:outlineLvl w:val="2"/>
     </w:pPr>
     <w:rPr>
       <w:rFonts w:asciiTheme="majorHAnsi" w:eastAsiaTheme="majorEastAsia" w:hAnsiTheme="majorHAnsi" w:cstheme="majorBidi"/>
@@ -629,8 +581,8 @@
       <w:szCs w:val="28"/>
     </w:rPr>
   </w:style>
-  <w:style w:type="paragraph" w:styleId="Heading4">
-    <w:name w:val="Heading 4"/>
+  <w:style w:type="paragraph" w:styleId="Heading3">
+    <w:name w:val="Heading 3"/>
     <w:basedOn w:val="Normal"/>
     <w:next w:val="BodyText"/>
     <w:uiPriority w:val="9"/>
@@ -640,7 +592,7 @@
       <w:keepNext/>
       <w:keepLines/>
       <w:spacing w:before="200" w:after="0"/>
-      <w:outlineLvl w:val="3"/>
+      <w:outlineLvl w:val="2"/>
     </w:pPr>
     <w:rPr>
       <w:rFonts w:asciiTheme="majorHAnsi" w:eastAsiaTheme="majorEastAsia" w:hAnsiTheme="majorHAnsi" w:cstheme="majorBidi"/>
@@ -651,6 +603,28 @@
       <w:szCs w:val="24"/>
     </w:rPr>
   </w:style>
+  <w:style w:type="paragraph" w:styleId="Heading4">
+    <w:name w:val="Heading 4"/>
+    <w:basedOn w:val="Normal"/>
+    <w:next w:val="BodyText"/>
+    <w:uiPriority w:val="9"/>
+    <w:unhideWhenUsed/>
+    <w:qFormat/>
+    <w:pPr>
+      <w:keepNext/>
+      <w:keepLines/>
+      <w:spacing w:before="200" w:after="0"/>
+      <w:outlineLvl w:val="3"/>
+    </w:pPr>
+    <w:rPr>
+      <w:rFonts w:asciiTheme="majorHAnsi" w:eastAsiaTheme="majorEastAsia" w:hAnsiTheme="majorHAnsi" w:cstheme="majorBidi"/>
+      <w:i/>
+      <w:bCs/>
+      <w:color w:val="4F81BD" w:themeColor="accent1"/>
+      <w:sz w:val="24"/>
+      <w:szCs w:val="24"/>
+    </w:rPr>
+  </w:style>
   <w:style w:type="paragraph" w:styleId="Heading5">
     <w:name w:val="Heading 5"/>
     <w:basedOn w:val="Normal"/>
@@ -666,7 +640,6 @@
     </w:pPr>
     <w:rPr>
       <w:rFonts w:asciiTheme="majorHAnsi" w:eastAsiaTheme="majorEastAsia" w:hAnsiTheme="majorHAnsi" w:cstheme="majorBidi"/>
-      <w:i/>
       <w:iCs/>
       <w:color w:val="4F81BD" w:themeColor="accent1"/>
       <w:sz w:val="24"/>
@@ -762,14 +735,8 @@
     <w:qFormat/>
     <w:pPr>
       <w:spacing w:before="100" w:after="100"/>
-      <w:ind w:firstLine="0"/>
-    </w:pPr>
-    <w:rPr>
-      <w:rFonts w:asciiTheme="majorHAnsi" w:eastAsiaTheme="majorEastAsia" w:hAnsiTheme="majorHAnsi" w:cstheme="majorBidi"/>
-      <w:bCs/>
-      <w:sz w:val="20"/>
-      <w:szCs w:val="20"/>
-    </w:rPr>
+      <w:ind w:firstLine="0" w:left="480" w:right="480"/>
+    </w:pPr>
   </w:style>
   <w:style w:type="paragraph" w:styleId="FootnoteText">
     <w:name w:val="Footnote Text"/>
@@ -799,6 +766,21 @@
         <w:right w:w="108" w:type="dxa"/>
       </w:tblCellMar>
     </w:tblPr>
+    <w:tblStylePr w:type="firstRow">
+      <w:tblPr>
+        <w:jc w:val="left"/>
+        <w:tblInd w:w="0" w:type="dxa"/>
+      </w:tblPr>
+      <w:trPr>
+        <w:jc w:val="left"/>
+      </w:trPr>
+      <w:tcPr>
+        <w:vAlign w:val="bottom"/>
+        <w:tcBorders>
+          <w:bottom w:val="single"/>
+        </w:tcBorders>
+      </w:tcPr>
+    </w:tblStylePr>
   </w:style>
   <w:style w:type="paragraph" w:customStyle="1" w:styleId="DefinitionTerm">
     <w:name w:val="Definition Term"/>
@@ -862,6 +844,10 @@
       <w:rFonts w:ascii="Consolas" w:hAnsi="Consolas"/>
       <w:sz w:val="22"/>
     </w:rPr>
+  </w:style>
+  <w:style w:type="character" w:customStyle="1" w:styleId="SectionNumber">
+    <w:name w:val="Section Number"/>
+    <w:basedOn w:val="BodyTextChar"/>
   </w:style>
   <w:style w:type="character" w:styleId="FootnoteReference">
     <w:name w:val="Footnote Reference"/>

</xml_diff>